<commit_message>
Added section on GitHub
I am testing how well the commit feature works by adding in a section
on GitHub to the Project notes and then commiting to my Git Project
Note Feature branch.
</commit_message>
<xml_diff>
--- a/GIT Project.docx
+++ b/GIT Project.docx
@@ -308,7 +308,6 @@
         </w:rPr>
         <w:t xml:space="preserve"> </w:t>
       </w:r>
-      <w:proofErr w:type="spellStart"/>
       <w:proofErr w:type="gramStart"/>
       <w:r>
         <w:rPr>
@@ -317,7 +316,6 @@
         </w:rPr>
         <w:t>th</w:t>
       </w:r>
-      <w:proofErr w:type="spellEnd"/>
       <w:proofErr w:type="gramEnd"/>
       <w:r>
         <w:rPr>
@@ -1393,21 +1391,7 @@
         <w:rPr>
           <w:i/>
         </w:rPr>
-        <w:t xml:space="preserve">To publish changes to the official project, developers “push” their local master branch to the central repository. This is the equivalent of </w:t>
-      </w:r>
-      <w:proofErr w:type="spellStart"/>
-      <w:r>
-        <w:rPr>
-          <w:i/>
-        </w:rPr>
-        <w:t>svn</w:t>
-      </w:r>
-      <w:proofErr w:type="spellEnd"/>
-      <w:r>
-        <w:rPr>
-          <w:i/>
-        </w:rPr>
-        <w:t xml:space="preserve"> commit, except that it adds all of the local commits that aren’t already in the central master branch.”</w:t>
+        <w:t>To publish changes to the official project, developers “push” their local master branch to the central repository. This is the equivalent of svn commit, except that it adds all of the local commits that aren’t already in the central master branch.”</w:t>
       </w:r>
     </w:p>
     <w:p>
@@ -1926,15 +1910,7 @@
         <w:spacing w:line="360" w:lineRule="auto"/>
       </w:pPr>
       <w:r>
-        <w:t xml:space="preserve">Now that developer A has </w:t>
-      </w:r>
-      <w:proofErr w:type="spellStart"/>
-      <w:r>
-        <w:t>commited</w:t>
-      </w:r>
-      <w:proofErr w:type="spellEnd"/>
-      <w:r>
-        <w:t xml:space="preserve"> their feature to the central repository it has become official. Developer B can still attempt to commit their work, but they will receive an error message, notifying them that they need to </w:t>
+        <w:t xml:space="preserve">Now that developer A has commited their feature to the central repository it has become official. Developer B can still attempt to commit their work, but they will receive an error message, notifying them that they need to </w:t>
       </w:r>
       <w:r>
         <w:t xml:space="preserve">Pull developer A’s changes into their local repository and then integrate them with the new changes before pushing to the central repository. </w:t>
@@ -2878,15 +2854,7 @@
         <w:t xml:space="preserve">Is this option feasible for us, since we will be </w:t>
       </w:r>
       <w:r>
-        <w:t>updating multiple codes (</w:t>
-      </w:r>
-      <w:proofErr w:type="spellStart"/>
-      <w:r>
-        <w:t>i.e</w:t>
-      </w:r>
-      <w:proofErr w:type="spellEnd"/>
-      <w:r>
-        <w:t xml:space="preserve"> LH 100, BeamBoss, LH 1gig</w:t>
+        <w:t>updating multiple codes (i.e LH 100, BeamBoss, LH 1gig</w:t>
       </w:r>
       <w:r>
         <w:t>)?</w:t>
@@ -2917,18 +2885,13 @@
       <w:r>
         <w:t>How easy will it be for us to switch from the easier Central Workflow to a more complex Workflow when we increase the size of the team? (</w:t>
       </w:r>
-      <w:proofErr w:type="spellStart"/>
       <w:proofErr w:type="gramStart"/>
       <w:r>
         <w:t>i</w:t>
       </w:r>
       <w:proofErr w:type="gramEnd"/>
       <w:r>
-        <w:t>.e</w:t>
-      </w:r>
-      <w:proofErr w:type="spellEnd"/>
-      <w:r>
-        <w:t xml:space="preserve"> how scalable is this solution?)</w:t>
+        <w:t>.e how scalable is this solution?)</w:t>
       </w:r>
     </w:p>
     <w:p>
@@ -3572,23 +3535,7 @@
           <w:i/>
           <w:highlight w:val="yellow"/>
         </w:rPr>
-        <w:t xml:space="preserve">Git push –u </w:t>
-      </w:r>
-      <w:proofErr w:type="spellStart"/>
-      <w:r>
-        <w:rPr>
-          <w:i/>
-          <w:highlight w:val="yellow"/>
-        </w:rPr>
-        <w:t>orgin</w:t>
-      </w:r>
-      <w:proofErr w:type="spellEnd"/>
-      <w:r>
-        <w:rPr>
-          <w:i/>
-          <w:highlight w:val="yellow"/>
-        </w:rPr>
-        <w:t xml:space="preserve"> Alignment-feature</w:t>
+        <w:t>Git push –u orgin Alignment-feature</w:t>
       </w:r>
     </w:p>
     <w:p>
@@ -6431,15 +6378,7 @@
         <w:t>d party to develop code for us.</w:t>
       </w:r>
       <w:r>
-        <w:t xml:space="preserve"> The forking workflow will mean that each contributor will have not one, but two </w:t>
-      </w:r>
-      <w:proofErr w:type="spellStart"/>
-      <w:r>
-        <w:t>Git</w:t>
-      </w:r>
-      <w:proofErr w:type="spellEnd"/>
-      <w:r>
-        <w:t xml:space="preserve"> repositories: a private local one and a public server-side one. </w:t>
+        <w:t xml:space="preserve"> The forking workflow will mean that each contributor will have not one, but two Git repositories: a private local one and a public server-side one. </w:t>
       </w:r>
     </w:p>
     <w:p>
@@ -6589,19 +6528,11 @@
       <w:r>
         <w:t xml:space="preserve"> No other developers will be able to push to the personal repository, but they can pull changes from it.  After they have created a server side copy, they will perform a </w:t>
       </w:r>
-      <w:proofErr w:type="spellStart"/>
-      <w:r>
-        <w:rPr>
-          <w:i/>
-        </w:rPr>
-        <w:t>git</w:t>
-      </w:r>
-      <w:proofErr w:type="spellEnd"/>
-      <w:r>
-        <w:rPr>
-          <w:i/>
-        </w:rPr>
-        <w:t xml:space="preserve"> clone</w:t>
+      <w:r>
+        <w:rPr>
+          <w:i/>
+        </w:rPr>
+        <w:t>git clone</w:t>
       </w:r>
       <w:r>
         <w:t xml:space="preserve"> to get a local copy, just like in the other workflows. </w:t>
@@ -7286,60 +7217,20 @@
         <w:spacing w:line="360" w:lineRule="auto"/>
       </w:pPr>
       <w:r>
-        <w:t xml:space="preserve">Many guides have said that it is a simple process to create a bare repository in Dropbox and use it as the companies </w:t>
-      </w:r>
-      <w:proofErr w:type="spellStart"/>
-      <w:r>
-        <w:t>Git</w:t>
-      </w:r>
-      <w:proofErr w:type="spellEnd"/>
-      <w:r>
-        <w:t xml:space="preserve"> Official Repository. While I believe this to be true, I attempted the process and failed. I do not think that it was the processes fault, but more a reflection on my lack of understanding of how to properly code. I believe the issue was with the installation of </w:t>
-      </w:r>
-      <w:proofErr w:type="spellStart"/>
-      <w:r>
-        <w:t>git</w:t>
-      </w:r>
-      <w:proofErr w:type="spellEnd"/>
-      <w:r>
-        <w:t xml:space="preserve"> itself on my mac, which then caused Terminal not to recognize the </w:t>
-      </w:r>
-      <w:proofErr w:type="spellStart"/>
-      <w:r>
-        <w:t>Git</w:t>
-      </w:r>
-      <w:proofErr w:type="spellEnd"/>
-      <w:r>
-        <w:t xml:space="preserve"> commands. In effect, I still think it may be worth wild to have Adnan or Jan attempt this process to evaluate its feasibility. Most tutorials said it would only take an experience coder 5 minutes to complete the process. </w:t>
-      </w:r>
-    </w:p>
-    <w:p>
-      <w:pPr>
-        <w:spacing w:line="360" w:lineRule="auto"/>
-      </w:pPr>
-    </w:p>
-    <w:p>
-      <w:pPr>
-        <w:spacing w:line="360" w:lineRule="auto"/>
-      </w:pPr>
-      <w:r>
-        <w:t xml:space="preserve">If we decide to move forward with Dropbox as our </w:t>
-      </w:r>
-      <w:proofErr w:type="spellStart"/>
-      <w:r>
-        <w:t>Git</w:t>
-      </w:r>
-      <w:proofErr w:type="spellEnd"/>
-      <w:r>
-        <w:t xml:space="preserve"> Server, we should set up a trial period to test its validity. Many people said they have used Dropbox with zero issues, but I have read some reports that said Dropbox messed up their repository. It is difficult for me to tell at this time if this was a result of Dropbox being a poor solution as a </w:t>
-      </w:r>
-      <w:proofErr w:type="spellStart"/>
-      <w:r>
-        <w:t>Git</w:t>
-      </w:r>
-      <w:proofErr w:type="spellEnd"/>
-      <w:r>
-        <w:t xml:space="preserve"> Repository or if the failure was a result of the user at the time. </w:t>
+        <w:t xml:space="preserve">Many guides have said that it is a simple process to create a bare repository in Dropbox and use it as the companies Git Official Repository. While I believe this to be true, I attempted the process and failed. I do not think that it was the processes fault, but more a reflection on my lack of understanding of how to properly code. I believe the issue was with the installation of git itself on my mac, which then caused Terminal not to recognize the Git commands. In effect, I still think it may be worth wild to have Adnan or Jan attempt this process to evaluate its feasibility. Most tutorials said it would only take an experience coder 5 minutes to complete the process. </w:t>
+      </w:r>
+    </w:p>
+    <w:p>
+      <w:pPr>
+        <w:spacing w:line="360" w:lineRule="auto"/>
+      </w:pPr>
+    </w:p>
+    <w:p>
+      <w:pPr>
+        <w:spacing w:line="360" w:lineRule="auto"/>
+      </w:pPr>
+      <w:r>
+        <w:t xml:space="preserve">If we decide to move forward with Dropbox as our Git Server, we should set up a trial period to test its validity. Many people said they have used Dropbox with zero issues, but I have read some reports that said Dropbox messed up their repository. It is difficult for me to tell at this time if this was a result of Dropbox being a poor solution as a Git Repository or if the failure was a result of the user at the time. </w:t>
       </w:r>
     </w:p>
     <w:p>
@@ -7355,29 +7246,63 @@
         <w:t>I have emailed Dropbox and asked them if they have an official stance on using their folde</w:t>
       </w:r>
       <w:r>
-        <w:t xml:space="preserve">rs to store our </w:t>
-      </w:r>
-      <w:proofErr w:type="spellStart"/>
-      <w:r>
-        <w:t>Git</w:t>
-      </w:r>
-      <w:proofErr w:type="spellEnd"/>
-      <w:r>
-        <w:t xml:space="preserve"> Repository. They have informed me that it is perfectly fine to store a local </w:t>
-      </w:r>
-      <w:proofErr w:type="spellStart"/>
-      <w:r>
-        <w:t>Git</w:t>
-      </w:r>
-      <w:proofErr w:type="spellEnd"/>
-      <w:r>
-        <w:t xml:space="preserve"> Repository in a Dropbox folder, but recommended we us a separate server for our public hub. </w:t>
-      </w:r>
-    </w:p>
-    <w:p>
-      <w:pPr>
-        <w:spacing w:line="360" w:lineRule="auto"/>
-      </w:pPr>
+        <w:t xml:space="preserve">rs to store our Git Repository. They have informed me that it is perfectly fine to store a local Git Repository in a Dropbox folder, but recommended we us a separate server for our public hub. </w:t>
+      </w:r>
+    </w:p>
+    <w:p>
+      <w:pPr>
+        <w:spacing w:line="360" w:lineRule="auto"/>
+      </w:pPr>
+    </w:p>
+    <w:p>
+      <w:pPr>
+        <w:spacing w:line="360" w:lineRule="auto"/>
+        <w:rPr>
+          <w:b/>
+          <w:u w:val="single"/>
+        </w:rPr>
+      </w:pPr>
+      <w:r>
+        <w:rPr>
+          <w:b/>
+          <w:u w:val="single"/>
+        </w:rPr>
+        <w:t>GitHub:</w:t>
+      </w:r>
+    </w:p>
+    <w:p>
+      <w:pPr>
+        <w:spacing w:line="360" w:lineRule="auto"/>
+      </w:pPr>
+      <w:r>
+        <w:t xml:space="preserve">GitHub has been the most recommended way to build our central repository. It will cost us $25 a month, to have upto 10 repositories. I have already created an account, operating under their free settings, to test. We can upgrade the account, once we have decided that GitHub is the server we wish to use. </w:t>
+      </w:r>
+    </w:p>
+    <w:p>
+      <w:pPr>
+        <w:spacing w:line="360" w:lineRule="auto"/>
+      </w:pPr>
+    </w:p>
+    <w:p>
+      <w:pPr>
+        <w:spacing w:line="360" w:lineRule="auto"/>
+      </w:pPr>
+      <w:r>
+        <w:t>I have attempted to use the free version of GitHub and it seems like the easiest solution to get up and running quickly.</w:t>
+      </w:r>
+    </w:p>
+    <w:p>
+      <w:pPr>
+        <w:spacing w:line="360" w:lineRule="auto"/>
+      </w:pPr>
+    </w:p>
+    <w:p>
+      <w:pPr>
+        <w:spacing w:line="360" w:lineRule="auto"/>
+      </w:pPr>
+      <w:r>
+        <w:t>GitHub also has a very good guide for getting your git project up and running. I successfully signed up for GitHub, downloaded GitHub GUI with Git, and created a test repository in under an hour. So I would recommend that we chose GitHub as our server and GUI to implement the Git project in the easiest manner.</w:t>
+      </w:r>
     </w:p>
     <w:p>
       <w:pPr>
@@ -7531,15 +7456,7 @@
         <w:spacing w:line="360" w:lineRule="auto"/>
       </w:pPr>
       <w:r>
-        <w:t xml:space="preserve">What, if any, </w:t>
-      </w:r>
-      <w:proofErr w:type="spellStart"/>
-      <w:r>
-        <w:t>Git</w:t>
-      </w:r>
-      <w:proofErr w:type="spellEnd"/>
-      <w:r>
-        <w:t xml:space="preserve"> GUI should we use?</w:t>
+        <w:t>What, if any, Git GUI should we use?</w:t>
       </w:r>
     </w:p>
     <w:p>
@@ -9320,7 +9237,7 @@
 </file>
 
 <file path=customXml/itemProps1.xml><?xml version="1.0" encoding="utf-8"?>
-<ds:datastoreItem xmlns:ds="http://schemas.openxmlformats.org/officeDocument/2006/customXml" ds:itemID="{312ECC8A-A15D-2B4C-B7A1-E518092CADC7}">
+<ds:datastoreItem xmlns:ds="http://schemas.openxmlformats.org/officeDocument/2006/customXml" ds:itemID="{FAC41D8D-04E5-9048-B0F9-901916F28EF8}">
   <ds:schemaRefs>
     <ds:schemaRef ds:uri="http://schemas.openxmlformats.org/officeDocument/2006/bibliography"/>
   </ds:schemaRefs>

</xml_diff>

<commit_message>
Added to GitHub section and reduced file size
I have added some more information to the GitHub section of the
document and also reduced the file size. File size reduction was done
by compressing image size.
</commit_message>
<xml_diff>
--- a/GIT Project.docx
+++ b/GIT Project.docx
@@ -308,6 +308,7 @@
         </w:rPr>
         <w:t xml:space="preserve"> </w:t>
       </w:r>
+      <w:proofErr w:type="spellStart"/>
       <w:proofErr w:type="gramStart"/>
       <w:r>
         <w:rPr>
@@ -316,6 +317,7 @@
         </w:rPr>
         <w:t>th</w:t>
       </w:r>
+      <w:proofErr w:type="spellEnd"/>
       <w:proofErr w:type="gramEnd"/>
       <w:r>
         <w:rPr>
@@ -1262,10 +1264,10 @@
                     </pic:cNvPicPr>
                   </pic:nvPicPr>
                   <pic:blipFill>
-                    <a:blip r:embed="rId9">
+                    <a:blip r:embed="rId9" cstate="email">
                       <a:extLst>
                         <a:ext uri="{28A0092B-C50C-407E-A947-70E740481C1C}">
-                          <a14:useLocalDpi xmlns:a14="http://schemas.microsoft.com/office/drawing/2010/main" val="0"/>
+                          <a14:useLocalDpi xmlns:a14="http://schemas.microsoft.com/office/drawing/2010/main"/>
                         </a:ext>
                       </a:extLst>
                     </a:blip>
@@ -1391,7 +1393,21 @@
         <w:rPr>
           <w:i/>
         </w:rPr>
-        <w:t>To publish changes to the official project, developers “push” their local master branch to the central repository. This is the equivalent of svn commit, except that it adds all of the local commits that aren’t already in the central master branch.”</w:t>
+        <w:t xml:space="preserve">To publish changes to the official project, developers “push” their local master branch to the central repository. This is the equivalent of </w:t>
+      </w:r>
+      <w:proofErr w:type="spellStart"/>
+      <w:r>
+        <w:rPr>
+          <w:i/>
+        </w:rPr>
+        <w:t>svn</w:t>
+      </w:r>
+      <w:proofErr w:type="spellEnd"/>
+      <w:r>
+        <w:rPr>
+          <w:i/>
+        </w:rPr>
+        <w:t xml:space="preserve"> commit, except that it adds all of the local commits that aren’t already in the central master branch.”</w:t>
       </w:r>
     </w:p>
     <w:p>
@@ -1487,10 +1503,10 @@
                     </pic:cNvPicPr>
                   </pic:nvPicPr>
                   <pic:blipFill>
-                    <a:blip r:embed="rId10">
+                    <a:blip r:embed="rId10" cstate="email">
                       <a:extLst>
                         <a:ext uri="{28A0092B-C50C-407E-A947-70E740481C1C}">
-                          <a14:useLocalDpi xmlns:a14="http://schemas.microsoft.com/office/drawing/2010/main" val="0"/>
+                          <a14:useLocalDpi xmlns:a14="http://schemas.microsoft.com/office/drawing/2010/main"/>
                         </a:ext>
                       </a:extLst>
                     </a:blip>
@@ -1584,10 +1600,10 @@
                     </pic:cNvPicPr>
                   </pic:nvPicPr>
                   <pic:blipFill>
-                    <a:blip r:embed="rId11">
+                    <a:blip r:embed="rId11" cstate="email">
                       <a:extLst>
                         <a:ext uri="{28A0092B-C50C-407E-A947-70E740481C1C}">
-                          <a14:useLocalDpi xmlns:a14="http://schemas.microsoft.com/office/drawing/2010/main" val="0"/>
+                          <a14:useLocalDpi xmlns:a14="http://schemas.microsoft.com/office/drawing/2010/main"/>
                         </a:ext>
                       </a:extLst>
                     </a:blip>
@@ -1685,10 +1701,10 @@
                     </pic:cNvPicPr>
                   </pic:nvPicPr>
                   <pic:blipFill>
-                    <a:blip r:embed="rId12">
+                    <a:blip r:embed="rId12" cstate="email">
                       <a:extLst>
                         <a:ext uri="{28A0092B-C50C-407E-A947-70E740481C1C}">
-                          <a14:useLocalDpi xmlns:a14="http://schemas.microsoft.com/office/drawing/2010/main" val="0"/>
+                          <a14:useLocalDpi xmlns:a14="http://schemas.microsoft.com/office/drawing/2010/main"/>
                         </a:ext>
                       </a:extLst>
                     </a:blip>
@@ -1829,10 +1845,10 @@
                     </pic:cNvPicPr>
                   </pic:nvPicPr>
                   <pic:blipFill>
-                    <a:blip r:embed="rId13">
+                    <a:blip r:embed="rId13" cstate="email">
                       <a:extLst>
                         <a:ext uri="{28A0092B-C50C-407E-A947-70E740481C1C}">
-                          <a14:useLocalDpi xmlns:a14="http://schemas.microsoft.com/office/drawing/2010/main" val="0"/>
+                          <a14:useLocalDpi xmlns:a14="http://schemas.microsoft.com/office/drawing/2010/main"/>
                         </a:ext>
                       </a:extLst>
                     </a:blip>
@@ -1910,7 +1926,15 @@
         <w:spacing w:line="360" w:lineRule="auto"/>
       </w:pPr>
       <w:r>
-        <w:t xml:space="preserve">Now that developer A has commited their feature to the central repository it has become official. Developer B can still attempt to commit their work, but they will receive an error message, notifying them that they need to </w:t>
+        <w:t xml:space="preserve">Now that developer A has </w:t>
+      </w:r>
+      <w:proofErr w:type="spellStart"/>
+      <w:r>
+        <w:t>commited</w:t>
+      </w:r>
+      <w:proofErr w:type="spellEnd"/>
+      <w:r>
+        <w:t xml:space="preserve"> their feature to the central repository it has become official. Developer B can still attempt to commit their work, but they will receive an error message, notifying them that they need to </w:t>
       </w:r>
       <w:r>
         <w:t xml:space="preserve">Pull developer A’s changes into their local repository and then integrate them with the new changes before pushing to the central repository. </w:t>
@@ -1942,10 +1966,10 @@
                     </pic:cNvPicPr>
                   </pic:nvPicPr>
                   <pic:blipFill>
-                    <a:blip r:embed="rId14">
+                    <a:blip r:embed="rId14" cstate="email">
                       <a:extLst>
                         <a:ext uri="{28A0092B-C50C-407E-A947-70E740481C1C}">
-                          <a14:useLocalDpi xmlns:a14="http://schemas.microsoft.com/office/drawing/2010/main" val="0"/>
+                          <a14:useLocalDpi xmlns:a14="http://schemas.microsoft.com/office/drawing/2010/main"/>
                         </a:ext>
                       </a:extLst>
                     </a:blip>
@@ -2036,10 +2060,10 @@
                     </pic:cNvPicPr>
                   </pic:nvPicPr>
                   <pic:blipFill>
-                    <a:blip r:embed="rId15">
+                    <a:blip r:embed="rId15" cstate="email">
                       <a:extLst>
                         <a:ext uri="{28A0092B-C50C-407E-A947-70E740481C1C}">
-                          <a14:useLocalDpi xmlns:a14="http://schemas.microsoft.com/office/drawing/2010/main" val="0"/>
+                          <a14:useLocalDpi xmlns:a14="http://schemas.microsoft.com/office/drawing/2010/main"/>
                         </a:ext>
                       </a:extLst>
                     </a:blip>
@@ -2121,10 +2145,10 @@
                     </pic:cNvPicPr>
                   </pic:nvPicPr>
                   <pic:blipFill>
-                    <a:blip r:embed="rId16">
+                    <a:blip r:embed="rId16" cstate="email">
                       <a:extLst>
                         <a:ext uri="{28A0092B-C50C-407E-A947-70E740481C1C}">
-                          <a14:useLocalDpi xmlns:a14="http://schemas.microsoft.com/office/drawing/2010/main" val="0"/>
+                          <a14:useLocalDpi xmlns:a14="http://schemas.microsoft.com/office/drawing/2010/main"/>
                         </a:ext>
                       </a:extLst>
                     </a:blip>
@@ -2313,10 +2337,10 @@
                     </pic:cNvPicPr>
                   </pic:nvPicPr>
                   <pic:blipFill>
-                    <a:blip r:embed="rId17">
+                    <a:blip r:embed="rId17" cstate="email">
                       <a:extLst>
                         <a:ext uri="{28A0092B-C50C-407E-A947-70E740481C1C}">
-                          <a14:useLocalDpi xmlns:a14="http://schemas.microsoft.com/office/drawing/2010/main" val="0"/>
+                          <a14:useLocalDpi xmlns:a14="http://schemas.microsoft.com/office/drawing/2010/main"/>
                         </a:ext>
                       </a:extLst>
                     </a:blip>
@@ -2371,10 +2395,10 @@
                     </pic:cNvPicPr>
                   </pic:nvPicPr>
                   <pic:blipFill>
-                    <a:blip r:embed="rId18">
+                    <a:blip r:embed="rId18" cstate="email">
                       <a:extLst>
                         <a:ext uri="{28A0092B-C50C-407E-A947-70E740481C1C}">
-                          <a14:useLocalDpi xmlns:a14="http://schemas.microsoft.com/office/drawing/2010/main" val="0"/>
+                          <a14:useLocalDpi xmlns:a14="http://schemas.microsoft.com/office/drawing/2010/main"/>
                         </a:ext>
                       </a:extLst>
                     </a:blip>
@@ -2486,10 +2510,10 @@
                     </pic:cNvPicPr>
                   </pic:nvPicPr>
                   <pic:blipFill>
-                    <a:blip r:embed="rId19">
+                    <a:blip r:embed="rId19" cstate="email">
                       <a:extLst>
                         <a:ext uri="{28A0092B-C50C-407E-A947-70E740481C1C}">
-                          <a14:useLocalDpi xmlns:a14="http://schemas.microsoft.com/office/drawing/2010/main" val="0"/>
+                          <a14:useLocalDpi xmlns:a14="http://schemas.microsoft.com/office/drawing/2010/main"/>
                         </a:ext>
                       </a:extLst>
                     </a:blip>
@@ -2575,10 +2599,10 @@
                     </pic:cNvPicPr>
                   </pic:nvPicPr>
                   <pic:blipFill>
-                    <a:blip r:embed="rId20">
+                    <a:blip r:embed="rId20" cstate="email">
                       <a:extLst>
                         <a:ext uri="{28A0092B-C50C-407E-A947-70E740481C1C}">
-                          <a14:useLocalDpi xmlns:a14="http://schemas.microsoft.com/office/drawing/2010/main" val="0"/>
+                          <a14:useLocalDpi xmlns:a14="http://schemas.microsoft.com/office/drawing/2010/main"/>
                         </a:ext>
                       </a:extLst>
                     </a:blip>
@@ -2704,10 +2728,10 @@
                     </pic:cNvPicPr>
                   </pic:nvPicPr>
                   <pic:blipFill>
-                    <a:blip r:embed="rId21">
+                    <a:blip r:embed="rId21" cstate="email">
                       <a:extLst>
                         <a:ext uri="{28A0092B-C50C-407E-A947-70E740481C1C}">
-                          <a14:useLocalDpi xmlns:a14="http://schemas.microsoft.com/office/drawing/2010/main" val="0"/>
+                          <a14:useLocalDpi xmlns:a14="http://schemas.microsoft.com/office/drawing/2010/main"/>
                         </a:ext>
                       </a:extLst>
                     </a:blip>
@@ -2762,14 +2786,14 @@
                     </pic:cNvPicPr>
                   </pic:nvPicPr>
                   <pic:blipFill rotWithShape="1">
-                    <a:blip r:embed="rId22">
+                    <a:blip r:embed="rId22" cstate="email">
                       <a:extLst>
                         <a:ext uri="{28A0092B-C50C-407E-A947-70E740481C1C}">
-                          <a14:useLocalDpi xmlns:a14="http://schemas.microsoft.com/office/drawing/2010/main" val="0"/>
+                          <a14:useLocalDpi xmlns:a14="http://schemas.microsoft.com/office/drawing/2010/main"/>
                         </a:ext>
                       </a:extLst>
                     </a:blip>
-                    <a:srcRect t="2494" b="3108"/>
+                    <a:srcRect/>
                     <a:stretch/>
                   </pic:blipFill>
                   <pic:spPr bwMode="auto">
@@ -2854,7 +2878,15 @@
         <w:t xml:space="preserve">Is this option feasible for us, since we will be </w:t>
       </w:r>
       <w:r>
-        <w:t>updating multiple codes (i.e LH 100, BeamBoss, LH 1gig</w:t>
+        <w:t>updating multiple codes (</w:t>
+      </w:r>
+      <w:proofErr w:type="spellStart"/>
+      <w:r>
+        <w:t>i.e</w:t>
+      </w:r>
+      <w:proofErr w:type="spellEnd"/>
+      <w:r>
+        <w:t xml:space="preserve"> LH 100, BeamBoss, LH 1gig</w:t>
       </w:r>
       <w:r>
         <w:t>)?</w:t>
@@ -2885,13 +2917,18 @@
       <w:r>
         <w:t>How easy will it be for us to switch from the easier Central Workflow to a more complex Workflow when we increase the size of the team? (</w:t>
       </w:r>
+      <w:proofErr w:type="spellStart"/>
       <w:proofErr w:type="gramStart"/>
       <w:r>
         <w:t>i</w:t>
       </w:r>
       <w:proofErr w:type="gramEnd"/>
       <w:r>
-        <w:t>.e how scalable is this solution?)</w:t>
+        <w:t>.e</w:t>
+      </w:r>
+      <w:proofErr w:type="spellEnd"/>
+      <w:r>
+        <w:t xml:space="preserve"> how scalable is this solution?)</w:t>
       </w:r>
     </w:p>
     <w:p>
@@ -3007,10 +3044,10 @@
                     </pic:cNvPicPr>
                   </pic:nvPicPr>
                   <pic:blipFill>
-                    <a:blip r:embed="rId23">
+                    <a:blip r:embed="rId23" cstate="email">
                       <a:extLst>
                         <a:ext uri="{28A0092B-C50C-407E-A947-70E740481C1C}">
-                          <a14:useLocalDpi xmlns:a14="http://schemas.microsoft.com/office/drawing/2010/main" val="0"/>
+                          <a14:useLocalDpi xmlns:a14="http://schemas.microsoft.com/office/drawing/2010/main"/>
                         </a:ext>
                       </a:extLst>
                     </a:blip>
@@ -3478,10 +3515,10 @@
                     </pic:cNvPicPr>
                   </pic:nvPicPr>
                   <pic:blipFill>
-                    <a:blip r:embed="rId24">
+                    <a:blip r:embed="rId24" cstate="email">
                       <a:extLst>
                         <a:ext uri="{28A0092B-C50C-407E-A947-70E740481C1C}">
-                          <a14:useLocalDpi xmlns:a14="http://schemas.microsoft.com/office/drawing/2010/main" val="0"/>
+                          <a14:useLocalDpi xmlns:a14="http://schemas.microsoft.com/office/drawing/2010/main"/>
                         </a:ext>
                       </a:extLst>
                     </a:blip>
@@ -3535,7 +3572,23 @@
           <w:i/>
           <w:highlight w:val="yellow"/>
         </w:rPr>
-        <w:t>Git push –u orgin Alignment-feature</w:t>
+        <w:t xml:space="preserve">Git push –u </w:t>
+      </w:r>
+      <w:proofErr w:type="spellStart"/>
+      <w:r>
+        <w:rPr>
+          <w:i/>
+          <w:highlight w:val="yellow"/>
+        </w:rPr>
+        <w:t>orgin</w:t>
+      </w:r>
+      <w:proofErr w:type="spellEnd"/>
+      <w:r>
+        <w:rPr>
+          <w:i/>
+          <w:highlight w:val="yellow"/>
+        </w:rPr>
+        <w:t xml:space="preserve"> Alignment-feature</w:t>
       </w:r>
     </w:p>
     <w:p>
@@ -4144,10 +4197,10 @@
                     </pic:cNvPicPr>
                   </pic:nvPicPr>
                   <pic:blipFill>
-                    <a:blip r:embed="rId25">
+                    <a:blip r:embed="rId25" cstate="email">
                       <a:extLst>
                         <a:ext uri="{28A0092B-C50C-407E-A947-70E740481C1C}">
-                          <a14:useLocalDpi xmlns:a14="http://schemas.microsoft.com/office/drawing/2010/main" val="0"/>
+                          <a14:useLocalDpi xmlns:a14="http://schemas.microsoft.com/office/drawing/2010/main"/>
                         </a:ext>
                       </a:extLst>
                     </a:blip>
@@ -4331,10 +4384,10 @@
                     </pic:cNvPicPr>
                   </pic:nvPicPr>
                   <pic:blipFill>
-                    <a:blip r:embed="rId26">
+                    <a:blip r:embed="rId26" cstate="email">
                       <a:extLst>
                         <a:ext uri="{28A0092B-C50C-407E-A947-70E740481C1C}">
-                          <a14:useLocalDpi xmlns:a14="http://schemas.microsoft.com/office/drawing/2010/main" val="0"/>
+                          <a14:useLocalDpi xmlns:a14="http://schemas.microsoft.com/office/drawing/2010/main"/>
                         </a:ext>
                       </a:extLst>
                     </a:blip>
@@ -4500,10 +4553,10 @@
                     </pic:cNvPicPr>
                   </pic:nvPicPr>
                   <pic:blipFill>
-                    <a:blip r:embed="rId27">
+                    <a:blip r:embed="rId27" cstate="email">
                       <a:extLst>
                         <a:ext uri="{28A0092B-C50C-407E-A947-70E740481C1C}">
-                          <a14:useLocalDpi xmlns:a14="http://schemas.microsoft.com/office/drawing/2010/main" val="0"/>
+                          <a14:useLocalDpi xmlns:a14="http://schemas.microsoft.com/office/drawing/2010/main"/>
                         </a:ext>
                       </a:extLst>
                     </a:blip>
@@ -4566,10 +4619,10 @@
                     </pic:cNvPicPr>
                   </pic:nvPicPr>
                   <pic:blipFill>
-                    <a:blip r:embed="rId28">
+                    <a:blip r:embed="rId28" cstate="email">
                       <a:extLst>
                         <a:ext uri="{28A0092B-C50C-407E-A947-70E740481C1C}">
-                          <a14:useLocalDpi xmlns:a14="http://schemas.microsoft.com/office/drawing/2010/main" val="0"/>
+                          <a14:useLocalDpi xmlns:a14="http://schemas.microsoft.com/office/drawing/2010/main"/>
                         </a:ext>
                       </a:extLst>
                     </a:blip>
@@ -4721,10 +4774,10 @@
                     </pic:cNvPicPr>
                   </pic:nvPicPr>
                   <pic:blipFill>
-                    <a:blip r:embed="rId29">
+                    <a:blip r:embed="rId29" cstate="email">
                       <a:extLst>
                         <a:ext uri="{28A0092B-C50C-407E-A947-70E740481C1C}">
-                          <a14:useLocalDpi xmlns:a14="http://schemas.microsoft.com/office/drawing/2010/main" val="0"/>
+                          <a14:useLocalDpi xmlns:a14="http://schemas.microsoft.com/office/drawing/2010/main"/>
                         </a:ext>
                       </a:extLst>
                     </a:blip>
@@ -4870,7 +4923,7 @@
                     <a:blip r:embed="rId30">
                       <a:extLst>
                         <a:ext uri="{28A0092B-C50C-407E-A947-70E740481C1C}">
-                          <a14:useLocalDpi xmlns:a14="http://schemas.microsoft.com/office/drawing/2010/main" val="0"/>
+                          <a14:useLocalDpi xmlns:a14="http://schemas.microsoft.com/office/drawing/2010/main"/>
                         </a:ext>
                       </a:extLst>
                     </a:blip>
@@ -5114,7 +5167,7 @@
                     <a:blip r:embed="rId31">
                       <a:extLst>
                         <a:ext uri="{28A0092B-C50C-407E-A947-70E740481C1C}">
-                          <a14:useLocalDpi xmlns:a14="http://schemas.microsoft.com/office/drawing/2010/main" val="0"/>
+                          <a14:useLocalDpi xmlns:a14="http://schemas.microsoft.com/office/drawing/2010/main"/>
                         </a:ext>
                       </a:extLst>
                     </a:blip>
@@ -5296,7 +5349,7 @@
                     <a:blip r:embed="rId32">
                       <a:extLst>
                         <a:ext uri="{28A0092B-C50C-407E-A947-70E740481C1C}">
-                          <a14:useLocalDpi xmlns:a14="http://schemas.microsoft.com/office/drawing/2010/main" val="0"/>
+                          <a14:useLocalDpi xmlns:a14="http://schemas.microsoft.com/office/drawing/2010/main"/>
                         </a:ext>
                       </a:extLst>
                     </a:blip>
@@ -5509,7 +5562,7 @@
                     <a:blip r:embed="rId33">
                       <a:extLst>
                         <a:ext uri="{28A0092B-C50C-407E-A947-70E740481C1C}">
-                          <a14:useLocalDpi xmlns:a14="http://schemas.microsoft.com/office/drawing/2010/main" val="0"/>
+                          <a14:useLocalDpi xmlns:a14="http://schemas.microsoft.com/office/drawing/2010/main"/>
                         </a:ext>
                       </a:extLst>
                     </a:blip>
@@ -5671,7 +5724,7 @@
                     <a:blip r:embed="rId34">
                       <a:extLst>
                         <a:ext uri="{28A0092B-C50C-407E-A947-70E740481C1C}">
-                          <a14:useLocalDpi xmlns:a14="http://schemas.microsoft.com/office/drawing/2010/main" val="0"/>
+                          <a14:useLocalDpi xmlns:a14="http://schemas.microsoft.com/office/drawing/2010/main"/>
                         </a:ext>
                       </a:extLst>
                     </a:blip>
@@ -6055,7 +6108,7 @@
                     <a:blip r:embed="rId35">
                       <a:extLst>
                         <a:ext uri="{28A0092B-C50C-407E-A947-70E740481C1C}">
-                          <a14:useLocalDpi xmlns:a14="http://schemas.microsoft.com/office/drawing/2010/main" val="0"/>
+                          <a14:useLocalDpi xmlns:a14="http://schemas.microsoft.com/office/drawing/2010/main"/>
                         </a:ext>
                       </a:extLst>
                     </a:blip>
@@ -6242,10 +6295,10 @@
                     </pic:cNvPicPr>
                   </pic:nvPicPr>
                   <pic:blipFill>
-                    <a:blip r:embed="rId36">
+                    <a:blip r:embed="rId36" cstate="email">
                       <a:extLst>
                         <a:ext uri="{28A0092B-C50C-407E-A947-70E740481C1C}">
-                          <a14:useLocalDpi xmlns:a14="http://schemas.microsoft.com/office/drawing/2010/main" val="0"/>
+                          <a14:useLocalDpi xmlns:a14="http://schemas.microsoft.com/office/drawing/2010/main"/>
                         </a:ext>
                       </a:extLst>
                     </a:blip>
@@ -6378,7 +6431,15 @@
         <w:t>d party to develop code for us.</w:t>
       </w:r>
       <w:r>
-        <w:t xml:space="preserve"> The forking workflow will mean that each contributor will have not one, but two Git repositories: a private local one and a public server-side one. </w:t>
+        <w:t xml:space="preserve"> The forking workflow will mean that each contributor will have not one, but two </w:t>
+      </w:r>
+      <w:proofErr w:type="spellStart"/>
+      <w:r>
+        <w:t>Git</w:t>
+      </w:r>
+      <w:proofErr w:type="spellEnd"/>
+      <w:r>
+        <w:t xml:space="preserve"> repositories: a private local one and a public server-side one. </w:t>
       </w:r>
     </w:p>
     <w:p>
@@ -6414,7 +6475,7 @@
                     <a:blip r:embed="rId37">
                       <a:extLst>
                         <a:ext uri="{28A0092B-C50C-407E-A947-70E740481C1C}">
-                          <a14:useLocalDpi xmlns:a14="http://schemas.microsoft.com/office/drawing/2010/main" val="0"/>
+                          <a14:useLocalDpi xmlns:a14="http://schemas.microsoft.com/office/drawing/2010/main"/>
                         </a:ext>
                       </a:extLst>
                     </a:blip>
@@ -6528,11 +6589,19 @@
       <w:r>
         <w:t xml:space="preserve"> No other developers will be able to push to the personal repository, but they can pull changes from it.  After they have created a server side copy, they will perform a </w:t>
       </w:r>
-      <w:r>
-        <w:rPr>
-          <w:i/>
-        </w:rPr>
-        <w:t>git clone</w:t>
+      <w:proofErr w:type="spellStart"/>
+      <w:r>
+        <w:rPr>
+          <w:i/>
+        </w:rPr>
+        <w:t>git</w:t>
+      </w:r>
+      <w:proofErr w:type="spellEnd"/>
+      <w:r>
+        <w:rPr>
+          <w:i/>
+        </w:rPr>
+        <w:t xml:space="preserve"> clone</w:t>
       </w:r>
       <w:r>
         <w:t xml:space="preserve"> to get a local copy, just like in the other workflows. </w:t>
@@ -6859,10 +6928,10 @@
                     </pic:cNvPicPr>
                   </pic:nvPicPr>
                   <pic:blipFill>
-                    <a:blip r:embed="rId38">
+                    <a:blip r:embed="rId38" cstate="email">
                       <a:extLst>
                         <a:ext uri="{28A0092B-C50C-407E-A947-70E740481C1C}">
-                          <a14:useLocalDpi xmlns:a14="http://schemas.microsoft.com/office/drawing/2010/main" val="0"/>
+                          <a14:useLocalDpi xmlns:a14="http://schemas.microsoft.com/office/drawing/2010/main"/>
                         </a:ext>
                       </a:extLst>
                     </a:blip>
@@ -6940,10 +7009,10 @@
                     </pic:cNvPicPr>
                   </pic:nvPicPr>
                   <pic:blipFill>
-                    <a:blip r:embed="rId39">
+                    <a:blip r:embed="rId39" cstate="email">
                       <a:extLst>
                         <a:ext uri="{28A0092B-C50C-407E-A947-70E740481C1C}">
-                          <a14:useLocalDpi xmlns:a14="http://schemas.microsoft.com/office/drawing/2010/main" val="0"/>
+                          <a14:useLocalDpi xmlns:a14="http://schemas.microsoft.com/office/drawing/2010/main"/>
                         </a:ext>
                       </a:extLst>
                     </a:blip>
@@ -6996,12 +7065,13 @@
       <w:pPr>
         <w:spacing w:line="360" w:lineRule="auto"/>
       </w:pPr>
+      <w:bookmarkStart w:id="0" w:name="_GoBack"/>
       <w:r>
         <w:rPr>
           <w:noProof/>
         </w:rPr>
         <w:drawing>
-          <wp:inline distT="0" distB="0" distL="0" distR="0" wp14:anchorId="6E587648" wp14:editId="47EBA811">
+          <wp:inline distT="0" distB="0" distL="0" distR="0" wp14:anchorId="6E587648" wp14:editId="075E0198">
             <wp:extent cx="5486400" cy="3761105"/>
             <wp:effectExtent l="0" t="0" r="0" b="0"/>
             <wp:docPr id="36" name="Picture 36" descr="Macintosh HD:Users:duke7469:Dropbox:Screenshots:Screenshot 2013-12-10 12.41.35.png"/>
@@ -7021,7 +7091,7 @@
                     <a:blip r:embed="rId40">
                       <a:extLst>
                         <a:ext uri="{28A0092B-C50C-407E-A947-70E740481C1C}">
-                          <a14:useLocalDpi xmlns:a14="http://schemas.microsoft.com/office/drawing/2010/main" val="0"/>
+                          <a14:useLocalDpi xmlns:a14="http://schemas.microsoft.com/office/drawing/2010/main"/>
                         </a:ext>
                       </a:extLst>
                     </a:blip>
@@ -7049,6 +7119,7 @@
           </wp:inline>
         </w:drawing>
       </w:r>
+      <w:bookmarkEnd w:id="0"/>
     </w:p>
     <w:p>
       <w:pPr>
@@ -7093,7 +7164,7 @@
                     <a:blip r:embed="rId41">
                       <a:extLst>
                         <a:ext uri="{28A0092B-C50C-407E-A947-70E740481C1C}">
-                          <a14:useLocalDpi xmlns:a14="http://schemas.microsoft.com/office/drawing/2010/main" val="0"/>
+                          <a14:useLocalDpi xmlns:a14="http://schemas.microsoft.com/office/drawing/2010/main"/>
                         </a:ext>
                       </a:extLst>
                     </a:blip>
@@ -7156,10 +7227,10 @@
                     </pic:cNvPicPr>
                   </pic:nvPicPr>
                   <pic:blipFill>
-                    <a:blip r:embed="rId42">
+                    <a:blip r:embed="rId42" cstate="email">
                       <a:extLst>
                         <a:ext uri="{28A0092B-C50C-407E-A947-70E740481C1C}">
-                          <a14:useLocalDpi xmlns:a14="http://schemas.microsoft.com/office/drawing/2010/main" val="0"/>
+                          <a14:useLocalDpi xmlns:a14="http://schemas.microsoft.com/office/drawing/2010/main"/>
                         </a:ext>
                       </a:extLst>
                     </a:blip>
@@ -7217,20 +7288,60 @@
         <w:spacing w:line="360" w:lineRule="auto"/>
       </w:pPr>
       <w:r>
-        <w:t xml:space="preserve">Many guides have said that it is a simple process to create a bare repository in Dropbox and use it as the companies Git Official Repository. While I believe this to be true, I attempted the process and failed. I do not think that it was the processes fault, but more a reflection on my lack of understanding of how to properly code. I believe the issue was with the installation of git itself on my mac, which then caused Terminal not to recognize the Git commands. In effect, I still think it may be worth wild to have Adnan or Jan attempt this process to evaluate its feasibility. Most tutorials said it would only take an experience coder 5 minutes to complete the process. </w:t>
-      </w:r>
-    </w:p>
-    <w:p>
-      <w:pPr>
-        <w:spacing w:line="360" w:lineRule="auto"/>
-      </w:pPr>
-    </w:p>
-    <w:p>
-      <w:pPr>
-        <w:spacing w:line="360" w:lineRule="auto"/>
-      </w:pPr>
-      <w:r>
-        <w:t xml:space="preserve">If we decide to move forward with Dropbox as our Git Server, we should set up a trial period to test its validity. Many people said they have used Dropbox with zero issues, but I have read some reports that said Dropbox messed up their repository. It is difficult for me to tell at this time if this was a result of Dropbox being a poor solution as a Git Repository or if the failure was a result of the user at the time. </w:t>
+        <w:t xml:space="preserve">Many guides have said that it is a simple process to create a bare repository in Dropbox and use it as the companies </w:t>
+      </w:r>
+      <w:proofErr w:type="spellStart"/>
+      <w:r>
+        <w:t>Git</w:t>
+      </w:r>
+      <w:proofErr w:type="spellEnd"/>
+      <w:r>
+        <w:t xml:space="preserve"> Official Repository. While I believe this to be true, I attempted the process and failed. I do not think that it was the processes fault, but more a reflection on my lack of understanding of how to properly code. I believe the issue was with the installation of </w:t>
+      </w:r>
+      <w:proofErr w:type="spellStart"/>
+      <w:r>
+        <w:t>git</w:t>
+      </w:r>
+      <w:proofErr w:type="spellEnd"/>
+      <w:r>
+        <w:t xml:space="preserve"> itself on my mac, which then caused Terminal not to recognize the </w:t>
+      </w:r>
+      <w:proofErr w:type="spellStart"/>
+      <w:r>
+        <w:t>Git</w:t>
+      </w:r>
+      <w:proofErr w:type="spellEnd"/>
+      <w:r>
+        <w:t xml:space="preserve"> commands. In effect, I still think it may be worth wild to have Adnan or Jan attempt this process to evaluate its feasibility. Most tutorials said it would only take an experience coder 5 minutes to complete the process. </w:t>
+      </w:r>
+    </w:p>
+    <w:p>
+      <w:pPr>
+        <w:spacing w:line="360" w:lineRule="auto"/>
+      </w:pPr>
+    </w:p>
+    <w:p>
+      <w:pPr>
+        <w:spacing w:line="360" w:lineRule="auto"/>
+      </w:pPr>
+      <w:r>
+        <w:t xml:space="preserve">If we decide to move forward with Dropbox as our </w:t>
+      </w:r>
+      <w:proofErr w:type="spellStart"/>
+      <w:r>
+        <w:t>Git</w:t>
+      </w:r>
+      <w:proofErr w:type="spellEnd"/>
+      <w:r>
+        <w:t xml:space="preserve"> Server, we should set up a trial period to test its validity. Many people said they have used Dropbox with zero issues, but I have read some reports that said Dropbox messed up their repository. It is difficult for me to tell at this time if this was a result of Dropbox being a poor solution as a </w:t>
+      </w:r>
+      <w:proofErr w:type="spellStart"/>
+      <w:r>
+        <w:t>Git</w:t>
+      </w:r>
+      <w:proofErr w:type="spellEnd"/>
+      <w:r>
+        <w:t xml:space="preserve"> Repository or if the failure was a result of the user at the time. </w:t>
       </w:r>
     </w:p>
     <w:p>
@@ -7246,7 +7357,23 @@
         <w:t>I have emailed Dropbox and asked them if they have an official stance on using their folde</w:t>
       </w:r>
       <w:r>
-        <w:t xml:space="preserve">rs to store our Git Repository. They have informed me that it is perfectly fine to store a local Git Repository in a Dropbox folder, but recommended we us a separate server for our public hub. </w:t>
+        <w:t xml:space="preserve">rs to store our </w:t>
+      </w:r>
+      <w:proofErr w:type="spellStart"/>
+      <w:r>
+        <w:t>Git</w:t>
+      </w:r>
+      <w:proofErr w:type="spellEnd"/>
+      <w:r>
+        <w:t xml:space="preserve"> Repository. They have informed me that it is perfectly fine to store a local </w:t>
+      </w:r>
+      <w:proofErr w:type="spellStart"/>
+      <w:r>
+        <w:t>Git</w:t>
+      </w:r>
+      <w:proofErr w:type="spellEnd"/>
+      <w:r>
+        <w:t xml:space="preserve"> Repository in a Dropbox folder, but recommended we us a separate server for our public hub. </w:t>
       </w:r>
     </w:p>
     <w:p>
@@ -7267,6 +7394,22 @@
           <w:b/>
           <w:u w:val="single"/>
         </w:rPr>
+        <w:br w:type="page"/>
+      </w:r>
+    </w:p>
+    <w:p>
+      <w:pPr>
+        <w:spacing w:line="360" w:lineRule="auto"/>
+        <w:rPr>
+          <w:b/>
+          <w:u w:val="single"/>
+        </w:rPr>
+      </w:pPr>
+      <w:r>
+        <w:rPr>
+          <w:b/>
+          <w:u w:val="single"/>
+        </w:rPr>
         <w:t>GitHub:</w:t>
       </w:r>
     </w:p>
@@ -7275,7 +7418,15 @@
         <w:spacing w:line="360" w:lineRule="auto"/>
       </w:pPr>
       <w:r>
-        <w:t xml:space="preserve">GitHub has been the most recommended way to build our central repository. It will cost us $25 a month, to have upto 10 repositories. I have already created an account, operating under their free settings, to test. We can upgrade the account, once we have decided that GitHub is the server we wish to use. </w:t>
+        <w:t xml:space="preserve">GitHub has been the most recommended way to build our central repository. It will cost us $25 a month, to have </w:t>
+      </w:r>
+      <w:proofErr w:type="spellStart"/>
+      <w:r>
+        <w:t>upto</w:t>
+      </w:r>
+      <w:proofErr w:type="spellEnd"/>
+      <w:r>
+        <w:t xml:space="preserve"> 10 repositories. I have already created an account, operating under their free settings, to test. We can upgrade the account, once we have decided that GitHub is the server we wish to use. </w:t>
       </w:r>
     </w:p>
     <w:p>
@@ -7301,7 +7452,44 @@
         <w:spacing w:line="360" w:lineRule="auto"/>
       </w:pPr>
       <w:r>
-        <w:t>GitHub also has a very good guide for getting your git project up and running. I successfully signed up for GitHub, downloaded GitHub GUI with Git, and created a test repository in under an hour. So I would recommend that we chose GitHub as our server and GUI to implement the Git project in the easiest manner.</w:t>
+        <w:t xml:space="preserve">GitHub also has a very good guide for getting your </w:t>
+      </w:r>
+      <w:proofErr w:type="spellStart"/>
+      <w:r>
+        <w:t>git</w:t>
+      </w:r>
+      <w:proofErr w:type="spellEnd"/>
+      <w:r>
+        <w:t xml:space="preserve"> project up and running. I successfully signed up for GitHub, downloaded GitHub GUI with </w:t>
+      </w:r>
+      <w:proofErr w:type="spellStart"/>
+      <w:r>
+        <w:t>Git</w:t>
+      </w:r>
+      <w:proofErr w:type="spellEnd"/>
+      <w:r>
+        <w:t xml:space="preserve">, and created a test repository in under an hour. So I would recommend that we chose GitHub as our server and GUI to implement the </w:t>
+      </w:r>
+      <w:proofErr w:type="spellStart"/>
+      <w:r>
+        <w:t>Git</w:t>
+      </w:r>
+      <w:proofErr w:type="spellEnd"/>
+      <w:r>
+        <w:t xml:space="preserve"> project in the easiest manner.</w:t>
+      </w:r>
+    </w:p>
+    <w:p>
+      <w:pPr>
+        <w:spacing w:line="360" w:lineRule="auto"/>
+      </w:pPr>
+    </w:p>
+    <w:p>
+      <w:pPr>
+        <w:spacing w:line="360" w:lineRule="auto"/>
+      </w:pPr>
+      <w:r>
+        <w:t xml:space="preserve">The GitHub GUI makes it extremely easy to both create branches and commit changes. It also has a History Tab, which can easily be used to get a quick snapshot of recent commits to the project. </w:t>
       </w:r>
     </w:p>
     <w:p>
@@ -7312,8 +7500,6 @@
           <w:u w:val="single"/>
         </w:rPr>
       </w:pPr>
-      <w:bookmarkStart w:id="0" w:name="_GoBack"/>
-      <w:bookmarkEnd w:id="0"/>
       <w:r>
         <w:rPr>
           <w:b/>
@@ -7456,7 +7642,15 @@
         <w:spacing w:line="360" w:lineRule="auto"/>
       </w:pPr>
       <w:r>
-        <w:t>What, if any, Git GUI should we use?</w:t>
+        <w:t xml:space="preserve">What, if any, </w:t>
+      </w:r>
+      <w:proofErr w:type="spellStart"/>
+      <w:r>
+        <w:t>Git</w:t>
+      </w:r>
+      <w:proofErr w:type="spellEnd"/>
+      <w:r>
+        <w:t xml:space="preserve"> GUI should we use?</w:t>
       </w:r>
     </w:p>
     <w:p>
@@ -7471,6 +7665,29 @@
       <w:r>
         <w:t>Do we want to have a standard GUI for all developers? Or should each developer have their own option for selecting their GUI?</w:t>
       </w:r>
+    </w:p>
+    <w:p>
+      <w:pPr>
+        <w:pStyle w:val="ListParagraph"/>
+        <w:numPr>
+          <w:ilvl w:val="1"/>
+          <w:numId w:val="5"/>
+        </w:numPr>
+        <w:spacing w:line="360" w:lineRule="auto"/>
+      </w:pPr>
+      <w:r>
+        <w:t>I would Recommend that we use GitHub for all developers GUIs</w:t>
+      </w:r>
+    </w:p>
+    <w:p>
+      <w:pPr>
+        <w:pStyle w:val="ListParagraph"/>
+        <w:numPr>
+          <w:ilvl w:val="0"/>
+          <w:numId w:val="5"/>
+        </w:numPr>
+        <w:spacing w:line="360" w:lineRule="auto"/>
+      </w:pPr>
     </w:p>
     <w:p>
       <w:pPr>
@@ -9237,7 +9454,7 @@
 </file>
 
 <file path=customXml/itemProps1.xml><?xml version="1.0" encoding="utf-8"?>
-<ds:datastoreItem xmlns:ds="http://schemas.openxmlformats.org/officeDocument/2006/customXml" ds:itemID="{FAC41D8D-04E5-9048-B0F9-901916F28EF8}">
+<ds:datastoreItem xmlns:ds="http://schemas.openxmlformats.org/officeDocument/2006/customXml" ds:itemID="{F4AF9034-90B8-E44F-ADDB-876F47ACC5FA}">
   <ds:schemaRefs>
     <ds:schemaRef ds:uri="http://schemas.openxmlformats.org/officeDocument/2006/bibliography"/>
   </ds:schemaRefs>

</xml_diff>

<commit_message>
added pictures to show merge branches using GitHub GUI
Changes include adding 2 pictures, one to show Merge Branches using the
GitHub GUI. While, the other picture demonstrates the “History” tab in
the GitHub GUI.
</commit_message>
<xml_diff>
--- a/GIT Project.docx
+++ b/GIT Project.docx
@@ -7065,7 +7065,6 @@
       <w:pPr>
         <w:spacing w:line="360" w:lineRule="auto"/>
       </w:pPr>
-      <w:bookmarkStart w:id="0" w:name="_GoBack"/>
       <w:r>
         <w:rPr>
           <w:noProof/>
@@ -7119,7 +7118,6 @@
           </wp:inline>
         </w:drawing>
       </w:r>
-      <w:bookmarkEnd w:id="0"/>
     </w:p>
     <w:p>
       <w:pPr>
@@ -7500,6 +7498,140 @@
           <w:u w:val="single"/>
         </w:rPr>
       </w:pPr>
+      <w:r>
+        <w:rPr>
+          <w:b/>
+          <w:noProof/>
+          <w:u w:val="single"/>
+        </w:rPr>
+        <w:drawing>
+          <wp:inline distT="0" distB="0" distL="0" distR="0" wp14:anchorId="4535C620" wp14:editId="3B9AA9BE">
+            <wp:extent cx="5478145" cy="3133090"/>
+            <wp:effectExtent l="0" t="0" r="8255" b="0"/>
+            <wp:docPr id="17" name="Picture 17" descr="Macintosh HD:Users:duke7469:Dropbox:Screenshots:Screenshot 2013-12-11 14.56.56.png"/>
+            <wp:cNvGraphicFramePr>
+              <a:graphicFrameLocks xmlns:a="http://schemas.openxmlformats.org/drawingml/2006/main" noChangeAspect="1"/>
+            </wp:cNvGraphicFramePr>
+            <a:graphic xmlns:a="http://schemas.openxmlformats.org/drawingml/2006/main">
+              <a:graphicData uri="http://schemas.openxmlformats.org/drawingml/2006/picture">
+                <pic:pic xmlns:pic="http://schemas.openxmlformats.org/drawingml/2006/picture">
+                  <pic:nvPicPr>
+                    <pic:cNvPr id="0" name="Picture 2" descr="Macintosh HD:Users:duke7469:Dropbox:Screenshots:Screenshot 2013-12-11 14.56.56.png"/>
+                    <pic:cNvPicPr>
+                      <a:picLocks noChangeAspect="1" noChangeArrowheads="1"/>
+                    </pic:cNvPicPr>
+                  </pic:nvPicPr>
+                  <pic:blipFill>
+                    <a:blip r:embed="rId43">
+                      <a:extLst>
+                        <a:ext uri="{28A0092B-C50C-407E-A947-70E740481C1C}">
+                          <a14:useLocalDpi xmlns:a14="http://schemas.microsoft.com/office/drawing/2010/main" val="0"/>
+                        </a:ext>
+                      </a:extLst>
+                    </a:blip>
+                    <a:srcRect/>
+                    <a:stretch>
+                      <a:fillRect/>
+                    </a:stretch>
+                  </pic:blipFill>
+                  <pic:spPr bwMode="auto">
+                    <a:xfrm>
+                      <a:off x="0" y="0"/>
+                      <a:ext cx="5478145" cy="3133090"/>
+                    </a:xfrm>
+                    <a:prstGeom prst="rect">
+                      <a:avLst/>
+                    </a:prstGeom>
+                    <a:noFill/>
+                    <a:ln>
+                      <a:noFill/>
+                    </a:ln>
+                  </pic:spPr>
+                </pic:pic>
+              </a:graphicData>
+            </a:graphic>
+          </wp:inline>
+        </w:drawing>
+      </w:r>
+    </w:p>
+    <w:p>
+      <w:pPr>
+        <w:spacing w:line="360" w:lineRule="auto"/>
+      </w:pPr>
+    </w:p>
+    <w:p>
+      <w:pPr>
+        <w:spacing w:line="360" w:lineRule="auto"/>
+      </w:pPr>
+      <w:r>
+        <w:t xml:space="preserve">It is also very easy to merge branches using the GitHub GUI. The developer simply selects the branches tab, and then clicks on merge view. It is then possible to drag the branches you wish to merge and click, merge branches. </w:t>
+      </w:r>
+    </w:p>
+    <w:p>
+      <w:pPr>
+        <w:spacing w:line="360" w:lineRule="auto"/>
+        <w:rPr>
+          <w:b/>
+          <w:u w:val="single"/>
+        </w:rPr>
+      </w:pPr>
+      <w:r>
+        <w:rPr>
+          <w:b/>
+          <w:noProof/>
+          <w:u w:val="single"/>
+        </w:rPr>
+        <w:drawing>
+          <wp:inline distT="0" distB="0" distL="0" distR="0" wp14:anchorId="134FFB4F" wp14:editId="250AD25E">
+            <wp:extent cx="5470525" cy="3084830"/>
+            <wp:effectExtent l="0" t="0" r="0" b="0"/>
+            <wp:docPr id="29" name="Picture 29" descr="Macintosh HD:Users:duke7469:Dropbox:Screenshots:Screenshot 2013-12-11 15.01.15.png"/>
+            <wp:cNvGraphicFramePr>
+              <a:graphicFrameLocks xmlns:a="http://schemas.openxmlformats.org/drawingml/2006/main" noChangeAspect="1"/>
+            </wp:cNvGraphicFramePr>
+            <a:graphic xmlns:a="http://schemas.openxmlformats.org/drawingml/2006/main">
+              <a:graphicData uri="http://schemas.openxmlformats.org/drawingml/2006/picture">
+                <pic:pic xmlns:pic="http://schemas.openxmlformats.org/drawingml/2006/picture">
+                  <pic:nvPicPr>
+                    <pic:cNvPr id="0" name="Picture 4" descr="Macintosh HD:Users:duke7469:Dropbox:Screenshots:Screenshot 2013-12-11 15.01.15.png"/>
+                    <pic:cNvPicPr>
+                      <a:picLocks noChangeAspect="1" noChangeArrowheads="1"/>
+                    </pic:cNvPicPr>
+                  </pic:nvPicPr>
+                  <pic:blipFill>
+                    <a:blip r:embed="rId44">
+                      <a:extLst>
+                        <a:ext uri="{28A0092B-C50C-407E-A947-70E740481C1C}">
+                          <a14:useLocalDpi xmlns:a14="http://schemas.microsoft.com/office/drawing/2010/main" val="0"/>
+                        </a:ext>
+                      </a:extLst>
+                    </a:blip>
+                    <a:srcRect/>
+                    <a:stretch>
+                      <a:fillRect/>
+                    </a:stretch>
+                  </pic:blipFill>
+                  <pic:spPr bwMode="auto">
+                    <a:xfrm>
+                      <a:off x="0" y="0"/>
+                      <a:ext cx="5470525" cy="3084830"/>
+                    </a:xfrm>
+                    <a:prstGeom prst="rect">
+                      <a:avLst/>
+                    </a:prstGeom>
+                    <a:noFill/>
+                    <a:ln>
+                      <a:noFill/>
+                    </a:ln>
+                  </pic:spPr>
+                </pic:pic>
+              </a:graphicData>
+            </a:graphic>
+          </wp:inline>
+        </w:drawing>
+      </w:r>
+      <w:bookmarkStart w:id="0" w:name="_GoBack"/>
+      <w:bookmarkEnd w:id="0"/>
       <w:r>
         <w:rPr>
           <w:b/>
@@ -9454,7 +9586,7 @@
 </file>
 
 <file path=customXml/itemProps1.xml><?xml version="1.0" encoding="utf-8"?>
-<ds:datastoreItem xmlns:ds="http://schemas.openxmlformats.org/officeDocument/2006/customXml" ds:itemID="{F4AF9034-90B8-E44F-ADDB-876F47ACC5FA}">
+<ds:datastoreItem xmlns:ds="http://schemas.openxmlformats.org/officeDocument/2006/customXml" ds:itemID="{C7C19488-55E5-1344-AD83-DFB2458A528F}">
   <ds:schemaRefs>
     <ds:schemaRef ds:uri="http://schemas.openxmlformats.org/officeDocument/2006/bibliography"/>
   </ds:schemaRefs>

</xml_diff>

<commit_message>
Added to Action Points
Recommend that we use GitHub as a server Hub and as our GUI for each
developer.
</commit_message>
<xml_diff>
--- a/GIT Project.docx
+++ b/GIT Project.docx
@@ -7629,6 +7629,31 @@
             </a:graphic>
           </wp:inline>
         </w:drawing>
+      </w:r>
+    </w:p>
+    <w:p>
+      <w:pPr>
+        <w:spacing w:line="360" w:lineRule="auto"/>
+      </w:pPr>
+    </w:p>
+    <w:p>
+      <w:pPr>
+        <w:spacing w:line="360" w:lineRule="auto"/>
+        <w:rPr>
+          <w:b/>
+          <w:u w:val="single"/>
+        </w:rPr>
+      </w:pPr>
+      <w:r>
+        <w:t xml:space="preserve">I have created a Polewall Organization in </w:t>
+      </w:r>
+      <w:proofErr w:type="gramStart"/>
+      <w:r>
+        <w:t>GitHub,</w:t>
+      </w:r>
+      <w:proofErr w:type="gramEnd"/>
+      <w:r>
+        <w:t xml:space="preserve"> this allows us to add team members. All of the team members should then have access to the Polewall Repositories. I have created a test repo for this, but we will need to create a second account and pull the repo to verify it worked. </w:t>
       </w:r>
       <w:bookmarkStart w:id="0" w:name="_GoBack"/>
       <w:bookmarkEnd w:id="0"/>
@@ -9586,7 +9611,7 @@
 </file>
 
 <file path=customXml/itemProps1.xml><?xml version="1.0" encoding="utf-8"?>
-<ds:datastoreItem xmlns:ds="http://schemas.openxmlformats.org/officeDocument/2006/customXml" ds:itemID="{C7C19488-55E5-1344-AD83-DFB2458A528F}">
+<ds:datastoreItem xmlns:ds="http://schemas.openxmlformats.org/officeDocument/2006/customXml" ds:itemID="{B45D55E8-D56A-1D4C-B7E6-3BC9E3F7C579}">
   <ds:schemaRefs>
     <ds:schemaRef ds:uri="http://schemas.openxmlformats.org/officeDocument/2006/bibliography"/>
   </ds:schemaRefs>

</xml_diff>